<commit_message>
App Enhancements made. User date-timing based rooms revealing action completed. Issue #8 fixed. Added App Enhancement documentation. updated the exportedRoomScheduler.jar file
</commit_message>
<xml_diff>
--- a/src/resources/log/App Enhancements Information.docx
+++ b/src/resources/log/App Enhancements Information.docx
@@ -4,6 +4,52 @@
   <w:body>
     <w:p>
       <w:pPr>
+        <w:pStyle w:val="Title"/>
+        <w:jc w:val="center"/>
+      </w:pPr>
+      <w:r>
+        <w:t>App Enhancements</w:t>
+      </w:r>
+      <w:bookmarkStart w:id="0" w:name="_GoBack"/>
+      <w:bookmarkEnd w:id="0"/>
+    </w:p>
+    <w:p>
+      <w:pPr>
+        <w:jc w:val="center"/>
+      </w:pPr>
+      <w:r>
+        <w:t xml:space="preserve">(Document best viewed in </w:t>
+      </w:r>
+      <w:proofErr w:type="spellStart"/>
+      <w:r>
+        <w:t>Ms</w:t>
+      </w:r>
+      <w:proofErr w:type="spellEnd"/>
+      <w:r>
+        <w:t>-Word with Navigation Pane enabled to jump through the sections topics)</w:t>
+      </w:r>
+    </w:p>
+    <w:p/>
+    <w:p>
+      <w:pPr>
+        <w:pStyle w:val="Heading1"/>
+        <w:numPr>
+          <w:ilvl w:val="0"/>
+          <w:numId w:val="2"/>
+        </w:numPr>
+        <w:rPr>
+          <w:b/>
+        </w:rPr>
+      </w:pPr>
+      <w:r>
+        <w:rPr>
+          <w:b/>
+        </w:rPr>
+        <w:t>Room Building &amp; Location Enhancement Change</w:t>
+      </w:r>
+    </w:p>
+    <w:p>
+      <w:pPr>
         <w:pStyle w:val="Heading2"/>
       </w:pPr>
       <w:r>
@@ -20,7 +66,7 @@
           <w:noProof/>
         </w:rPr>
         <w:drawing>
-          <wp:anchor distT="0" distB="0" distL="114300" distR="114300" simplePos="0" relativeHeight="251660288" behindDoc="1" locked="0" layoutInCell="1" allowOverlap="1" wp14:anchorId="64CEB61D" wp14:editId="5ED4C234">
+          <wp:anchor distT="0" distB="0" distL="114300" distR="114300" simplePos="0" relativeHeight="251671552" behindDoc="1" locked="0" layoutInCell="1" allowOverlap="1" wp14:anchorId="7A773842" wp14:editId="4AB63762">
             <wp:simplePos x="0" y="0"/>
             <wp:positionH relativeFrom="column">
               <wp:posOffset>0</wp:posOffset>
@@ -51,7 +97,7 @@
                     <pic:cNvPicPr/>
                   </pic:nvPicPr>
                   <pic:blipFill rotWithShape="1">
-                    <a:blip r:embed="rId6">
+                    <a:blip r:embed="rId7">
                       <a:extLst>
                         <a:ext uri="{28A0092B-C50C-407E-A947-70E740481C1C}">
                           <a14:useLocalDpi xmlns:a14="http://schemas.microsoft.com/office/drawing/2010/main" val="0"/>
@@ -113,7 +159,7 @@
           <w:noProof/>
         </w:rPr>
         <w:drawing>
-          <wp:anchor distT="0" distB="0" distL="114300" distR="114300" simplePos="0" relativeHeight="251661312" behindDoc="1" locked="0" layoutInCell="1" allowOverlap="1" wp14:anchorId="3AC96A53" wp14:editId="480E621D">
+          <wp:anchor distT="0" distB="0" distL="114300" distR="114300" simplePos="0" relativeHeight="251672576" behindDoc="1" locked="0" layoutInCell="1" allowOverlap="1" wp14:anchorId="4B778ABC" wp14:editId="441229DC">
             <wp:simplePos x="0" y="0"/>
             <wp:positionH relativeFrom="column">
               <wp:posOffset>0</wp:posOffset>
@@ -144,7 +190,7 @@
                     <pic:cNvPicPr/>
                   </pic:nvPicPr>
                   <pic:blipFill rotWithShape="1">
-                    <a:blip r:embed="rId7">
+                    <a:blip r:embed="rId8">
                       <a:extLst>
                         <a:ext uri="{28A0092B-C50C-407E-A947-70E740481C1C}">
                           <a14:useLocalDpi xmlns:a14="http://schemas.microsoft.com/office/drawing/2010/main" val="0"/>
@@ -197,7 +243,7 @@
           <w:noProof/>
         </w:rPr>
         <w:drawing>
-          <wp:anchor distT="0" distB="0" distL="114300" distR="114300" simplePos="0" relativeHeight="251662336" behindDoc="1" locked="0" layoutInCell="1" allowOverlap="1" wp14:anchorId="48370F5C" wp14:editId="399C3553">
+          <wp:anchor distT="0" distB="0" distL="114300" distR="114300" simplePos="0" relativeHeight="251673600" behindDoc="1" locked="0" layoutInCell="1" allowOverlap="1" wp14:anchorId="07DCB56A" wp14:editId="39286AD7">
             <wp:simplePos x="0" y="0"/>
             <wp:positionH relativeFrom="column">
               <wp:posOffset>0</wp:posOffset>
@@ -228,7 +274,7 @@
                     <pic:cNvPicPr/>
                   </pic:nvPicPr>
                   <pic:blipFill rotWithShape="1">
-                    <a:blip r:embed="rId8">
+                    <a:blip r:embed="rId9">
                       <a:extLst>
                         <a:ext uri="{28A0092B-C50C-407E-A947-70E740481C1C}">
                           <a14:useLocalDpi xmlns:a14="http://schemas.microsoft.com/office/drawing/2010/main" val="0"/>
@@ -290,7 +336,7 @@
           <w:noProof/>
         </w:rPr>
         <w:drawing>
-          <wp:anchor distT="0" distB="0" distL="114300" distR="114300" simplePos="0" relativeHeight="251664384" behindDoc="1" locked="0" layoutInCell="1" allowOverlap="1" wp14:anchorId="23FFCE66" wp14:editId="279DE291">
+          <wp:anchor distT="0" distB="0" distL="114300" distR="114300" simplePos="0" relativeHeight="251674624" behindDoc="1" locked="0" layoutInCell="1" allowOverlap="1" wp14:anchorId="5E9790F2" wp14:editId="77A081C2">
             <wp:simplePos x="0" y="0"/>
             <wp:positionH relativeFrom="column">
               <wp:posOffset>0</wp:posOffset>
@@ -321,7 +367,7 @@
                     <pic:cNvPicPr/>
                   </pic:nvPicPr>
                   <pic:blipFill rotWithShape="1">
-                    <a:blip r:embed="rId9">
+                    <a:blip r:embed="rId10">
                       <a:extLst>
                         <a:ext uri="{28A0092B-C50C-407E-A947-70E740481C1C}">
                           <a14:useLocalDpi xmlns:a14="http://schemas.microsoft.com/office/drawing/2010/main" val="0"/>
@@ -366,17 +412,10 @@
     <w:p/>
     <w:p/>
     <w:p/>
-    <w:p/>
-    <w:p/>
-    <w:p/>
-    <w:p/>
-    <w:p/>
     <w:p>
       <w:pPr>
         <w:pStyle w:val="Heading2"/>
       </w:pPr>
-      <w:bookmarkStart w:id="0" w:name="_GoBack"/>
-      <w:bookmarkEnd w:id="0"/>
       <w:r>
         <w:lastRenderedPageBreak/>
         <w:t>UNIT TESTING RESULTS</w:t>
@@ -696,7 +735,7 @@
           <w:noProof/>
         </w:rPr>
         <w:drawing>
-          <wp:anchor distT="0" distB="0" distL="114300" distR="114300" simplePos="0" relativeHeight="251659264" behindDoc="1" locked="0" layoutInCell="1" allowOverlap="1" wp14:anchorId="591370AB" wp14:editId="59D645C2">
+          <wp:anchor distT="0" distB="0" distL="114300" distR="114300" simplePos="0" relativeHeight="251670528" behindDoc="1" locked="0" layoutInCell="1" allowOverlap="1" wp14:anchorId="639ED441" wp14:editId="5F41A74A">
             <wp:simplePos x="0" y="0"/>
             <wp:positionH relativeFrom="column">
               <wp:posOffset>-299919</wp:posOffset>
@@ -729,7 +768,7 @@
                     </pic:cNvPicPr>
                   </pic:nvPicPr>
                   <pic:blipFill rotWithShape="1">
-                    <a:blip r:embed="rId10">
+                    <a:blip r:embed="rId11">
                       <a:extLst>
                         <a:ext uri="{28A0092B-C50C-407E-A947-70E740481C1C}">
                           <a14:useLocalDpi xmlns:a14="http://schemas.microsoft.com/office/drawing/2010/main" val="0"/>
@@ -783,10 +822,551 @@
       </w:r>
     </w:p>
     <w:p/>
+    <w:p>
+      <w:pPr>
+        <w:pStyle w:val="Heading1"/>
+        <w:numPr>
+          <w:ilvl w:val="0"/>
+          <w:numId w:val="2"/>
+        </w:numPr>
+        <w:rPr>
+          <w:b/>
+        </w:rPr>
+      </w:pPr>
+      <w:r>
+        <w:rPr>
+          <w:b/>
+        </w:rPr>
+        <w:t>Revealing Rooms based on user’s input date-time duration</w:t>
+      </w:r>
+    </w:p>
+    <w:p>
+      <w:pPr>
+        <w:pStyle w:val="Heading2"/>
+      </w:pPr>
+      <w:r>
+        <w:t>Application Previews</w:t>
+      </w:r>
+    </w:p>
+    <w:p>
+      <w:pPr>
+        <w:pStyle w:val="Heading3"/>
+      </w:pPr>
+      <w:r>
+        <w:rPr>
+          <w:noProof/>
+        </w:rPr>
+        <w:drawing>
+          <wp:anchor distT="0" distB="0" distL="114300" distR="114300" simplePos="0" relativeHeight="251665408" behindDoc="1" locked="0" layoutInCell="1" allowOverlap="1" wp14:anchorId="62F5D667" wp14:editId="52F50DBE">
+            <wp:simplePos x="0" y="0"/>
+            <wp:positionH relativeFrom="column">
+              <wp:posOffset>0</wp:posOffset>
+            </wp:positionH>
+            <wp:positionV relativeFrom="paragraph">
+              <wp:posOffset>288290</wp:posOffset>
+            </wp:positionV>
+            <wp:extent cx="5356225" cy="1439545"/>
+            <wp:effectExtent l="0" t="0" r="0" b="8255"/>
+            <wp:wrapTight wrapText="bothSides">
+              <wp:wrapPolygon edited="0">
+                <wp:start x="0" y="0"/>
+                <wp:lineTo x="0" y="21438"/>
+                <wp:lineTo x="21510" y="21438"/>
+                <wp:lineTo x="21510" y="0"/>
+                <wp:lineTo x="0" y="0"/>
+              </wp:wrapPolygon>
+            </wp:wrapTight>
+            <wp:docPr id="1" name="Picture 1"/>
+            <wp:cNvGraphicFramePr>
+              <a:graphicFrameLocks xmlns:a="http://schemas.openxmlformats.org/drawingml/2006/main" noChangeAspect="1"/>
+            </wp:cNvGraphicFramePr>
+            <a:graphic xmlns:a="http://schemas.openxmlformats.org/drawingml/2006/main">
+              <a:graphicData uri="http://schemas.openxmlformats.org/drawingml/2006/picture">
+                <pic:pic xmlns:pic="http://schemas.openxmlformats.org/drawingml/2006/picture">
+                  <pic:nvPicPr>
+                    <pic:cNvPr id="1" name="Screenshot (1756).png"/>
+                    <pic:cNvPicPr/>
+                  </pic:nvPicPr>
+                  <pic:blipFill rotWithShape="1">
+                    <a:blip r:embed="rId12">
+                      <a:extLst>
+                        <a:ext uri="{28A0092B-C50C-407E-A947-70E740481C1C}">
+                          <a14:useLocalDpi xmlns:a14="http://schemas.microsoft.com/office/drawing/2010/main" val="0"/>
+                        </a:ext>
+                      </a:extLst>
+                    </a:blip>
+                    <a:srcRect r="9874" b="56909"/>
+                    <a:stretch/>
+                  </pic:blipFill>
+                  <pic:spPr bwMode="auto">
+                    <a:xfrm>
+                      <a:off x="0" y="0"/>
+                      <a:ext cx="5356225" cy="1439545"/>
+                    </a:xfrm>
+                    <a:prstGeom prst="rect">
+                      <a:avLst/>
+                    </a:prstGeom>
+                    <a:ln>
+                      <a:noFill/>
+                    </a:ln>
+                    <a:extLst>
+                      <a:ext uri="{53640926-AAD7-44D8-BBD7-CCE9431645EC}">
+                        <a14:shadowObscured xmlns:a14="http://schemas.microsoft.com/office/drawing/2010/main"/>
+                      </a:ext>
+                    </a:extLst>
+                  </pic:spPr>
+                </pic:pic>
+              </a:graphicData>
+            </a:graphic>
+            <wp14:sizeRelH relativeFrom="page">
+              <wp14:pctWidth>0</wp14:pctWidth>
+            </wp14:sizeRelH>
+            <wp14:sizeRelV relativeFrom="page">
+              <wp14:pctHeight>0</wp14:pctHeight>
+            </wp14:sizeRelV>
+          </wp:anchor>
+        </w:drawing>
+      </w:r>
+      <w:r>
+        <w:t>Available Room Information – List Rooms Option</w:t>
+      </w:r>
+    </w:p>
+    <w:p/>
+    <w:p/>
+    <w:p/>
+    <w:p/>
+    <w:p/>
+    <w:p/>
+    <w:p/>
+    <w:p/>
+    <w:p/>
+    <w:p/>
+    <w:p/>
+    <w:p/>
+    <w:p/>
+    <w:p/>
+    <w:p>
+      <w:pPr>
+        <w:pStyle w:val="Heading3"/>
+      </w:pPr>
+      <w:r>
+        <w:lastRenderedPageBreak/>
+        <w:t>Scheduled Room Information Page – List Scheduled Room Option</w:t>
+      </w:r>
+    </w:p>
+    <w:p>
+      <w:pPr>
+        <w:pStyle w:val="ListParagraph"/>
+        <w:numPr>
+          <w:ilvl w:val="0"/>
+          <w:numId w:val="1"/>
+        </w:numPr>
+      </w:pPr>
+      <w:r>
+        <w:t xml:space="preserve">Note the </w:t>
+      </w:r>
+      <w:proofErr w:type="spellStart"/>
+      <w:r>
+        <w:t>CodingRoom</w:t>
+      </w:r>
+      <w:proofErr w:type="spellEnd"/>
+      <w:r>
+        <w:t xml:space="preserve"> here. It alone being scheduled. So, when the user inputs the same timing date rage of this </w:t>
+      </w:r>
+      <w:proofErr w:type="spellStart"/>
+      <w:r>
+        <w:t>CodingRoom</w:t>
+      </w:r>
+      <w:proofErr w:type="spellEnd"/>
+      <w:r>
+        <w:t xml:space="preserve"> and requests to reveal all available rooms that does not conflict the given timing date range, the program should reveal all rooms except </w:t>
+      </w:r>
+      <w:proofErr w:type="spellStart"/>
+      <w:r>
+        <w:t>CodingRoom</w:t>
+      </w:r>
+      <w:proofErr w:type="spellEnd"/>
+      <w:r>
+        <w:t xml:space="preserve"> (refer next image)</w:t>
+      </w:r>
+    </w:p>
+    <w:p>
+      <w:r>
+        <w:rPr>
+          <w:noProof/>
+        </w:rPr>
+        <w:drawing>
+          <wp:anchor distT="0" distB="0" distL="114300" distR="114300" simplePos="0" relativeHeight="251666432" behindDoc="1" locked="0" layoutInCell="1" allowOverlap="1" wp14:anchorId="17CF21CB" wp14:editId="7AB81FB2">
+            <wp:simplePos x="0" y="0"/>
+            <wp:positionH relativeFrom="column">
+              <wp:posOffset>0</wp:posOffset>
+            </wp:positionH>
+            <wp:positionV relativeFrom="paragraph">
+              <wp:posOffset>179961</wp:posOffset>
+            </wp:positionV>
+            <wp:extent cx="5410835" cy="2094865"/>
+            <wp:effectExtent l="0" t="0" r="0" b="635"/>
+            <wp:wrapTight wrapText="bothSides">
+              <wp:wrapPolygon edited="0">
+                <wp:start x="0" y="0"/>
+                <wp:lineTo x="0" y="21410"/>
+                <wp:lineTo x="21521" y="21410"/>
+                <wp:lineTo x="21521" y="0"/>
+                <wp:lineTo x="0" y="0"/>
+              </wp:wrapPolygon>
+            </wp:wrapTight>
+            <wp:docPr id="2" name="Picture 2"/>
+            <wp:cNvGraphicFramePr>
+              <a:graphicFrameLocks xmlns:a="http://schemas.openxmlformats.org/drawingml/2006/main" noChangeAspect="1"/>
+            </wp:cNvGraphicFramePr>
+            <a:graphic xmlns:a="http://schemas.openxmlformats.org/drawingml/2006/main">
+              <a:graphicData uri="http://schemas.openxmlformats.org/drawingml/2006/picture">
+                <pic:pic xmlns:pic="http://schemas.openxmlformats.org/drawingml/2006/picture">
+                  <pic:nvPicPr>
+                    <pic:cNvPr id="2" name="Screenshot (1757).png"/>
+                    <pic:cNvPicPr/>
+                  </pic:nvPicPr>
+                  <pic:blipFill rotWithShape="1">
+                    <a:blip r:embed="rId13">
+                      <a:extLst>
+                        <a:ext uri="{28A0092B-C50C-407E-A947-70E740481C1C}">
+                          <a14:useLocalDpi xmlns:a14="http://schemas.microsoft.com/office/drawing/2010/main" val="0"/>
+                        </a:ext>
+                      </a:extLst>
+                    </a:blip>
+                    <a:srcRect r="8955" b="37303"/>
+                    <a:stretch/>
+                  </pic:blipFill>
+                  <pic:spPr bwMode="auto">
+                    <a:xfrm>
+                      <a:off x="0" y="0"/>
+                      <a:ext cx="5410835" cy="2094865"/>
+                    </a:xfrm>
+                    <a:prstGeom prst="rect">
+                      <a:avLst/>
+                    </a:prstGeom>
+                    <a:ln>
+                      <a:noFill/>
+                    </a:ln>
+                    <a:extLst>
+                      <a:ext uri="{53640926-AAD7-44D8-BBD7-CCE9431645EC}">
+                        <a14:shadowObscured xmlns:a14="http://schemas.microsoft.com/office/drawing/2010/main"/>
+                      </a:ext>
+                    </a:extLst>
+                  </pic:spPr>
+                </pic:pic>
+              </a:graphicData>
+            </a:graphic>
+            <wp14:sizeRelH relativeFrom="page">
+              <wp14:pctWidth>0</wp14:pctWidth>
+            </wp14:sizeRelH>
+            <wp14:sizeRelV relativeFrom="page">
+              <wp14:pctHeight>0</wp14:pctHeight>
+            </wp14:sizeRelV>
+          </wp:anchor>
+        </w:drawing>
+      </w:r>
+    </w:p>
+    <w:p/>
+    <w:p/>
+    <w:p/>
+    <w:p/>
+    <w:p/>
+    <w:p/>
+    <w:p/>
+    <w:p/>
+    <w:p>
+      <w:pPr>
+        <w:pStyle w:val="Heading3"/>
+      </w:pPr>
+      <w:r>
+        <w:t>Schedule Room Page – Schedule Room Option</w:t>
+      </w:r>
+    </w:p>
+    <w:p>
+      <w:pPr>
+        <w:pStyle w:val="ListParagraph"/>
+        <w:numPr>
+          <w:ilvl w:val="0"/>
+          <w:numId w:val="1"/>
+        </w:numPr>
+      </w:pPr>
+      <w:r>
+        <w:rPr>
+          <w:noProof/>
+        </w:rPr>
+        <w:drawing>
+          <wp:anchor distT="0" distB="0" distL="114300" distR="114300" simplePos="0" relativeHeight="251667456" behindDoc="1" locked="0" layoutInCell="1" allowOverlap="1" wp14:anchorId="07F12F48" wp14:editId="5DB217BF">
+            <wp:simplePos x="0" y="0"/>
+            <wp:positionH relativeFrom="column">
+              <wp:posOffset>-75565</wp:posOffset>
+            </wp:positionH>
+            <wp:positionV relativeFrom="paragraph">
+              <wp:posOffset>254985</wp:posOffset>
+            </wp:positionV>
+            <wp:extent cx="5363210" cy="2838450"/>
+            <wp:effectExtent l="0" t="0" r="8890" b="0"/>
+            <wp:wrapTight wrapText="bothSides">
+              <wp:wrapPolygon edited="0">
+                <wp:start x="0" y="0"/>
+                <wp:lineTo x="0" y="21455"/>
+                <wp:lineTo x="21559" y="21455"/>
+                <wp:lineTo x="21559" y="0"/>
+                <wp:lineTo x="0" y="0"/>
+              </wp:wrapPolygon>
+            </wp:wrapTight>
+            <wp:docPr id="3" name="Picture 3"/>
+            <wp:cNvGraphicFramePr>
+              <a:graphicFrameLocks xmlns:a="http://schemas.openxmlformats.org/drawingml/2006/main" noChangeAspect="1"/>
+            </wp:cNvGraphicFramePr>
+            <a:graphic xmlns:a="http://schemas.openxmlformats.org/drawingml/2006/main">
+              <a:graphicData uri="http://schemas.openxmlformats.org/drawingml/2006/picture">
+                <pic:pic xmlns:pic="http://schemas.openxmlformats.org/drawingml/2006/picture">
+                  <pic:nvPicPr>
+                    <pic:cNvPr id="3" name="Screenshot (1761).png"/>
+                    <pic:cNvPicPr/>
+                  </pic:nvPicPr>
+                  <pic:blipFill rotWithShape="1">
+                    <a:blip r:embed="rId14">
+                      <a:extLst>
+                        <a:ext uri="{28A0092B-C50C-407E-A947-70E740481C1C}">
+                          <a14:useLocalDpi xmlns:a14="http://schemas.microsoft.com/office/drawing/2010/main" val="0"/>
+                        </a:ext>
+                      </a:extLst>
+                    </a:blip>
+                    <a:srcRect r="9759" b="15043"/>
+                    <a:stretch/>
+                  </pic:blipFill>
+                  <pic:spPr bwMode="auto">
+                    <a:xfrm>
+                      <a:off x="0" y="0"/>
+                      <a:ext cx="5363210" cy="2838450"/>
+                    </a:xfrm>
+                    <a:prstGeom prst="rect">
+                      <a:avLst/>
+                    </a:prstGeom>
+                    <a:ln>
+                      <a:noFill/>
+                    </a:ln>
+                    <a:extLst>
+                      <a:ext uri="{53640926-AAD7-44D8-BBD7-CCE9431645EC}">
+                        <a14:shadowObscured xmlns:a14="http://schemas.microsoft.com/office/drawing/2010/main"/>
+                      </a:ext>
+                    </a:extLst>
+                  </pic:spPr>
+                </pic:pic>
+              </a:graphicData>
+            </a:graphic>
+            <wp14:sizeRelH relativeFrom="page">
+              <wp14:pctWidth>0</wp14:pctWidth>
+            </wp14:sizeRelH>
+            <wp14:sizeRelV relativeFrom="page">
+              <wp14:pctHeight>0</wp14:pctHeight>
+            </wp14:sizeRelV>
+          </wp:anchor>
+        </w:drawing>
+      </w:r>
+      <w:r>
+        <w:t xml:space="preserve">Note here that all rooms are revealed except </w:t>
+      </w:r>
+      <w:proofErr w:type="spellStart"/>
+      <w:r>
+        <w:t>CodingRoom</w:t>
+      </w:r>
+      <w:proofErr w:type="spellEnd"/>
+      <w:r>
+        <w:t xml:space="preserve"> </w:t>
+      </w:r>
+      <w:r>
+        <w:rPr>
+          <mc:AlternateContent>
+            <mc:Choice Requires="w16se"/>
+            <mc:Fallback>
+              <w:rFonts w:ascii="Segoe UI Emoji" w:eastAsia="Segoe UI Emoji" w:hAnsi="Segoe UI Emoji" w:cs="Segoe UI Emoji"/>
+            </mc:Fallback>
+          </mc:AlternateContent>
+        </w:rPr>
+        <mc:AlternateContent>
+          <mc:Choice Requires="w16se">
+            <w16se:symEx w16se:font="Segoe UI Emoji" w16se:char="1F60A"/>
+          </mc:Choice>
+          <mc:Fallback>
+            <w:t>😊</w:t>
+          </mc:Fallback>
+        </mc:AlternateContent>
+      </w:r>
+      <w:r>
+        <w:t xml:space="preserve"> Program is working fine.</w:t>
+      </w:r>
+    </w:p>
+    <w:p/>
+    <w:p/>
+    <w:p/>
+    <w:p/>
+    <w:p/>
+    <w:p/>
+    <w:p/>
+    <w:p/>
+    <w:p/>
+    <w:p/>
+    <w:p/>
+    <w:p/>
+    <w:p/>
+    <w:p/>
+    <w:p/>
+    <w:p/>
+    <w:p>
+      <w:pPr>
+        <w:pStyle w:val="Heading3"/>
+      </w:pPr>
+      <w:r>
+        <w:lastRenderedPageBreak/>
+        <w:t>Scheduled Room Information Page – List Scheduled Rooms Option</w:t>
+      </w:r>
+    </w:p>
+    <w:p>
+      <w:pPr>
+        <w:pStyle w:val="ListParagraph"/>
+        <w:numPr>
+          <w:ilvl w:val="0"/>
+          <w:numId w:val="1"/>
+        </w:numPr>
+      </w:pPr>
+      <w:r>
+        <w:t>Note that the room scheduling worked as intended. “ALL_ROOMS” reveals all the available rooms.</w:t>
+      </w:r>
+    </w:p>
+    <w:p>
+      <w:r>
+        <w:rPr>
+          <w:noProof/>
+        </w:rPr>
+        <w:drawing>
+          <wp:anchor distT="0" distB="0" distL="114300" distR="114300" simplePos="0" relativeHeight="251668480" behindDoc="1" locked="0" layoutInCell="1" allowOverlap="1" wp14:anchorId="66B168F1" wp14:editId="6DD47E1B">
+            <wp:simplePos x="0" y="0"/>
+            <wp:positionH relativeFrom="column">
+              <wp:posOffset>-109969</wp:posOffset>
+            </wp:positionH>
+            <wp:positionV relativeFrom="paragraph">
+              <wp:posOffset>164749</wp:posOffset>
+            </wp:positionV>
+            <wp:extent cx="5397500" cy="2080895"/>
+            <wp:effectExtent l="0" t="0" r="0" b="0"/>
+            <wp:wrapTight wrapText="bothSides">
+              <wp:wrapPolygon edited="0">
+                <wp:start x="0" y="0"/>
+                <wp:lineTo x="0" y="21356"/>
+                <wp:lineTo x="21498" y="21356"/>
+                <wp:lineTo x="21498" y="0"/>
+                <wp:lineTo x="0" y="0"/>
+              </wp:wrapPolygon>
+            </wp:wrapTight>
+            <wp:docPr id="4" name="Picture 4"/>
+            <wp:cNvGraphicFramePr>
+              <a:graphicFrameLocks xmlns:a="http://schemas.openxmlformats.org/drawingml/2006/main" noChangeAspect="1"/>
+            </wp:cNvGraphicFramePr>
+            <a:graphic xmlns:a="http://schemas.openxmlformats.org/drawingml/2006/main">
+              <a:graphicData uri="http://schemas.openxmlformats.org/drawingml/2006/picture">
+                <pic:pic xmlns:pic="http://schemas.openxmlformats.org/drawingml/2006/picture">
+                  <pic:nvPicPr>
+                    <pic:cNvPr id="4" name="Screenshot (1762).png"/>
+                    <pic:cNvPicPr/>
+                  </pic:nvPicPr>
+                  <pic:blipFill rotWithShape="1">
+                    <a:blip r:embed="rId15">
+                      <a:extLst>
+                        <a:ext uri="{28A0092B-C50C-407E-A947-70E740481C1C}">
+                          <a14:useLocalDpi xmlns:a14="http://schemas.microsoft.com/office/drawing/2010/main" val="0"/>
+                        </a:ext>
+                      </a:extLst>
+                    </a:blip>
+                    <a:srcRect r="9185" b="37712"/>
+                    <a:stretch/>
+                  </pic:blipFill>
+                  <pic:spPr bwMode="auto">
+                    <a:xfrm>
+                      <a:off x="0" y="0"/>
+                      <a:ext cx="5397500" cy="2080895"/>
+                    </a:xfrm>
+                    <a:prstGeom prst="rect">
+                      <a:avLst/>
+                    </a:prstGeom>
+                    <a:ln>
+                      <a:noFill/>
+                    </a:ln>
+                    <a:extLst>
+                      <a:ext uri="{53640926-AAD7-44D8-BBD7-CCE9431645EC}">
+                        <a14:shadowObscured xmlns:a14="http://schemas.microsoft.com/office/drawing/2010/main"/>
+                      </a:ext>
+                    </a:extLst>
+                  </pic:spPr>
+                </pic:pic>
+              </a:graphicData>
+            </a:graphic>
+            <wp14:sizeRelH relativeFrom="page">
+              <wp14:pctWidth>0</wp14:pctWidth>
+            </wp14:sizeRelH>
+            <wp14:sizeRelV relativeFrom="page">
+              <wp14:pctHeight>0</wp14:pctHeight>
+            </wp14:sizeRelV>
+          </wp:anchor>
+        </w:drawing>
+      </w:r>
+    </w:p>
+    <w:p/>
+    <w:p/>
+    <w:p/>
+    <w:p/>
+    <w:p/>
+    <w:p/>
+    <w:p/>
+    <w:p/>
+    <w:p/>
+    <w:p>
+      <w:r>
+        <w:t xml:space="preserve">Project Link: </w:t>
+      </w:r>
+      <w:hyperlink r:id="rId16" w:history="1">
+        <w:r>
+          <w:rPr>
+            <w:rStyle w:val="Hyperlink"/>
+          </w:rPr>
+          <w:t>https://github.com/vivekVells/MSCS721-roomScheduler</w:t>
+        </w:r>
+      </w:hyperlink>
+      <w:r>
+        <w:t xml:space="preserve"> </w:t>
+      </w:r>
+    </w:p>
+    <w:p>
+      <w:r>
+        <w:t xml:space="preserve">Submitted by: Vivek Vellaiyappan </w:t>
+      </w:r>
+      <w:proofErr w:type="spellStart"/>
+      <w:r>
+        <w:t>Surulimuthu</w:t>
+      </w:r>
+      <w:proofErr w:type="spellEnd"/>
+    </w:p>
+    <w:p>
+      <w:r>
+        <w:t>On: March 29</w:t>
+      </w:r>
+      <w:r>
+        <w:rPr>
+          <w:vertAlign w:val="superscript"/>
+        </w:rPr>
+        <w:t>th</w:t>
+      </w:r>
+      <w:r>
+        <w:t xml:space="preserve"> 2018</w:t>
+      </w:r>
+    </w:p>
+    <w:p/>
     <w:sectPr>
-      <w:headerReference w:type="default" r:id="rId11"/>
+      <w:headerReference w:type="default" r:id="rId17"/>
       <w:pgSz w:w="12240" w:h="15840"/>
-      <w:pgMar w:top="1170" w:right="1440" w:bottom="180" w:left="1440" w:header="450" w:footer="720" w:gutter="0"/>
+      <w:pgMar w:top="1170" w:right="1440" w:bottom="180" w:left="1440" w:header="90" w:footer="720" w:gutter="0"/>
       <w:cols w:space="720"/>
       <w:docGrid w:linePitch="360"/>
     </w:sectPr>
@@ -863,7 +1443,236 @@
       <w:t xml:space="preserve"> – Assignment 6</w:t>
     </w:r>
   </w:p>
+  <w:p>
+    <w:pPr>
+      <w:pStyle w:val="Header"/>
+      <w:jc w:val="center"/>
+    </w:pPr>
+    <w:hyperlink r:id="rId1" w:history="1">
+      <w:r>
+        <w:rPr>
+          <w:rStyle w:val="Hyperlink"/>
+        </w:rPr>
+        <w:t>https://github.com/vivekVells/MSCS721-roomScheduler</w:t>
+      </w:r>
+    </w:hyperlink>
+    <w:r>
+      <w:t xml:space="preserve"> </w:t>
+    </w:r>
+  </w:p>
 </w:hdr>
+</file>
+
+<file path=word/numbering.xml><?xml version="1.0" encoding="utf-8"?>
+<w:numbering xmlns:wpc="http://schemas.microsoft.com/office/word/2010/wordprocessingCanvas" xmlns:cx="http://schemas.microsoft.com/office/drawing/2014/chartex" xmlns:cx1="http://schemas.microsoft.com/office/drawing/2015/9/8/chartex" xmlns:cx2="http://schemas.microsoft.com/office/drawing/2015/10/21/chartex" xmlns:cx3="http://schemas.microsoft.com/office/drawing/2016/5/9/chartex" xmlns:cx4="http://schemas.microsoft.com/office/drawing/2016/5/10/chartex" xmlns:cx5="http://schemas.microsoft.com/office/drawing/2016/5/11/chartex" xmlns:cx6="http://schemas.microsoft.com/office/drawing/2016/5/12/chartex" xmlns:cx7="http://schemas.microsoft.com/office/drawing/2016/5/13/chartex" xmlns:cx8="http://schemas.microsoft.com/office/drawing/2016/5/14/chartex" xmlns:mc="http://schemas.openxmlformats.org/markup-compatibility/2006" xmlns:aink="http://schemas.microsoft.com/office/drawing/2016/ink" xmlns:am3d="http://schemas.microsoft.com/office/drawing/2017/model3d" xmlns:o="urn:schemas-microsoft-com:office:office" xmlns:r="http://schemas.openxmlformats.org/officeDocument/2006/relationships" xmlns:m="http://schemas.openxmlformats.org/officeDocument/2006/math" xmlns:v="urn:schemas-microsoft-com:vml" xmlns:wp14="http://schemas.microsoft.com/office/word/2010/wordprocessingDrawing" xmlns:wp="http://schemas.openxmlformats.org/drawingml/2006/wordprocessingDrawing" xmlns:w10="urn:schemas-microsoft-com:office:word" xmlns:w="http://schemas.openxmlformats.org/wordprocessingml/2006/main" xmlns:w14="http://schemas.microsoft.com/office/word/2010/wordml" xmlns:w15="http://schemas.microsoft.com/office/word/2012/wordml" xmlns:w16cid="http://schemas.microsoft.com/office/word/2016/wordml/cid" xmlns:w16se="http://schemas.microsoft.com/office/word/2015/wordml/symex" xmlns:wpg="http://schemas.microsoft.com/office/word/2010/wordprocessingGroup" xmlns:wpi="http://schemas.microsoft.com/office/word/2010/wordprocessingInk" xmlns:wne="http://schemas.microsoft.com/office/word/2006/wordml" xmlns:wps="http://schemas.microsoft.com/office/word/2010/wordprocessingShape" mc:Ignorable="w14 w15 w16se w16cid wp14">
+  <w:abstractNum w:abstractNumId="0" w15:restartNumberingAfterBreak="0">
+    <w:nsid w:val="1C261D42"/>
+    <w:multiLevelType w:val="hybridMultilevel"/>
+    <w:tmpl w:val="F2484E7E"/>
+    <w:lvl w:ilvl="0" w:tplc="BC9EA100">
+      <w:numFmt w:val="bullet"/>
+      <w:lvlText w:val="-"/>
+      <w:lvlJc w:val="left"/>
+      <w:pPr>
+        <w:ind w:left="720" w:hanging="360"/>
+      </w:pPr>
+      <w:rPr>
+        <w:rFonts w:ascii="Calibri" w:eastAsiaTheme="minorHAnsi" w:hAnsi="Calibri" w:cs="Calibri" w:hint="default"/>
+      </w:rPr>
+    </w:lvl>
+    <w:lvl w:ilvl="1" w:tplc="04090003" w:tentative="1">
+      <w:start w:val="1"/>
+      <w:numFmt w:val="bullet"/>
+      <w:lvlText w:val="o"/>
+      <w:lvlJc w:val="left"/>
+      <w:pPr>
+        <w:ind w:left="1440" w:hanging="360"/>
+      </w:pPr>
+      <w:rPr>
+        <w:rFonts w:ascii="Courier New" w:hAnsi="Courier New" w:cs="Courier New" w:hint="default"/>
+      </w:rPr>
+    </w:lvl>
+    <w:lvl w:ilvl="2" w:tplc="04090005" w:tentative="1">
+      <w:start w:val="1"/>
+      <w:numFmt w:val="bullet"/>
+      <w:lvlText w:val=""/>
+      <w:lvlJc w:val="left"/>
+      <w:pPr>
+        <w:ind w:left="2160" w:hanging="360"/>
+      </w:pPr>
+      <w:rPr>
+        <w:rFonts w:ascii="Wingdings" w:hAnsi="Wingdings" w:hint="default"/>
+      </w:rPr>
+    </w:lvl>
+    <w:lvl w:ilvl="3" w:tplc="04090001" w:tentative="1">
+      <w:start w:val="1"/>
+      <w:numFmt w:val="bullet"/>
+      <w:lvlText w:val=""/>
+      <w:lvlJc w:val="left"/>
+      <w:pPr>
+        <w:ind w:left="2880" w:hanging="360"/>
+      </w:pPr>
+      <w:rPr>
+        <w:rFonts w:ascii="Symbol" w:hAnsi="Symbol" w:hint="default"/>
+      </w:rPr>
+    </w:lvl>
+    <w:lvl w:ilvl="4" w:tplc="04090003" w:tentative="1">
+      <w:start w:val="1"/>
+      <w:numFmt w:val="bullet"/>
+      <w:lvlText w:val="o"/>
+      <w:lvlJc w:val="left"/>
+      <w:pPr>
+        <w:ind w:left="3600" w:hanging="360"/>
+      </w:pPr>
+      <w:rPr>
+        <w:rFonts w:ascii="Courier New" w:hAnsi="Courier New" w:cs="Courier New" w:hint="default"/>
+      </w:rPr>
+    </w:lvl>
+    <w:lvl w:ilvl="5" w:tplc="04090005" w:tentative="1">
+      <w:start w:val="1"/>
+      <w:numFmt w:val="bullet"/>
+      <w:lvlText w:val=""/>
+      <w:lvlJc w:val="left"/>
+      <w:pPr>
+        <w:ind w:left="4320" w:hanging="360"/>
+      </w:pPr>
+      <w:rPr>
+        <w:rFonts w:ascii="Wingdings" w:hAnsi="Wingdings" w:hint="default"/>
+      </w:rPr>
+    </w:lvl>
+    <w:lvl w:ilvl="6" w:tplc="04090001" w:tentative="1">
+      <w:start w:val="1"/>
+      <w:numFmt w:val="bullet"/>
+      <w:lvlText w:val=""/>
+      <w:lvlJc w:val="left"/>
+      <w:pPr>
+        <w:ind w:left="5040" w:hanging="360"/>
+      </w:pPr>
+      <w:rPr>
+        <w:rFonts w:ascii="Symbol" w:hAnsi="Symbol" w:hint="default"/>
+      </w:rPr>
+    </w:lvl>
+    <w:lvl w:ilvl="7" w:tplc="04090003" w:tentative="1">
+      <w:start w:val="1"/>
+      <w:numFmt w:val="bullet"/>
+      <w:lvlText w:val="o"/>
+      <w:lvlJc w:val="left"/>
+      <w:pPr>
+        <w:ind w:left="5760" w:hanging="360"/>
+      </w:pPr>
+      <w:rPr>
+        <w:rFonts w:ascii="Courier New" w:hAnsi="Courier New" w:cs="Courier New" w:hint="default"/>
+      </w:rPr>
+    </w:lvl>
+    <w:lvl w:ilvl="8" w:tplc="04090005" w:tentative="1">
+      <w:start w:val="1"/>
+      <w:numFmt w:val="bullet"/>
+      <w:lvlText w:val=""/>
+      <w:lvlJc w:val="left"/>
+      <w:pPr>
+        <w:ind w:left="6480" w:hanging="360"/>
+      </w:pPr>
+      <w:rPr>
+        <w:rFonts w:ascii="Wingdings" w:hAnsi="Wingdings" w:hint="default"/>
+      </w:rPr>
+    </w:lvl>
+  </w:abstractNum>
+  <w:abstractNum w:abstractNumId="1" w15:restartNumberingAfterBreak="0">
+    <w:nsid w:val="620B10B1"/>
+    <w:multiLevelType w:val="hybridMultilevel"/>
+    <w:tmpl w:val="330A5B8C"/>
+    <w:lvl w:ilvl="0" w:tplc="0409000F">
+      <w:start w:val="1"/>
+      <w:numFmt w:val="decimal"/>
+      <w:lvlText w:val="%1."/>
+      <w:lvlJc w:val="left"/>
+      <w:pPr>
+        <w:ind w:left="720" w:hanging="360"/>
+      </w:pPr>
+      <w:rPr>
+        <w:rFonts w:hint="default"/>
+      </w:rPr>
+    </w:lvl>
+    <w:lvl w:ilvl="1" w:tplc="04090019" w:tentative="1">
+      <w:start w:val="1"/>
+      <w:numFmt w:val="lowerLetter"/>
+      <w:lvlText w:val="%2."/>
+      <w:lvlJc w:val="left"/>
+      <w:pPr>
+        <w:ind w:left="1440" w:hanging="360"/>
+      </w:pPr>
+    </w:lvl>
+    <w:lvl w:ilvl="2" w:tplc="0409001B" w:tentative="1">
+      <w:start w:val="1"/>
+      <w:numFmt w:val="lowerRoman"/>
+      <w:lvlText w:val="%3."/>
+      <w:lvlJc w:val="right"/>
+      <w:pPr>
+        <w:ind w:left="2160" w:hanging="180"/>
+      </w:pPr>
+    </w:lvl>
+    <w:lvl w:ilvl="3" w:tplc="0409000F" w:tentative="1">
+      <w:start w:val="1"/>
+      <w:numFmt w:val="decimal"/>
+      <w:lvlText w:val="%4."/>
+      <w:lvlJc w:val="left"/>
+      <w:pPr>
+        <w:ind w:left="2880" w:hanging="360"/>
+      </w:pPr>
+    </w:lvl>
+    <w:lvl w:ilvl="4" w:tplc="04090019" w:tentative="1">
+      <w:start w:val="1"/>
+      <w:numFmt w:val="lowerLetter"/>
+      <w:lvlText w:val="%5."/>
+      <w:lvlJc w:val="left"/>
+      <w:pPr>
+        <w:ind w:left="3600" w:hanging="360"/>
+      </w:pPr>
+    </w:lvl>
+    <w:lvl w:ilvl="5" w:tplc="0409001B" w:tentative="1">
+      <w:start w:val="1"/>
+      <w:numFmt w:val="lowerRoman"/>
+      <w:lvlText w:val="%6."/>
+      <w:lvlJc w:val="right"/>
+      <w:pPr>
+        <w:ind w:left="4320" w:hanging="180"/>
+      </w:pPr>
+    </w:lvl>
+    <w:lvl w:ilvl="6" w:tplc="0409000F" w:tentative="1">
+      <w:start w:val="1"/>
+      <w:numFmt w:val="decimal"/>
+      <w:lvlText w:val="%7."/>
+      <w:lvlJc w:val="left"/>
+      <w:pPr>
+        <w:ind w:left="5040" w:hanging="360"/>
+      </w:pPr>
+    </w:lvl>
+    <w:lvl w:ilvl="7" w:tplc="04090019" w:tentative="1">
+      <w:start w:val="1"/>
+      <w:numFmt w:val="lowerLetter"/>
+      <w:lvlText w:val="%8."/>
+      <w:lvlJc w:val="left"/>
+      <w:pPr>
+        <w:ind w:left="5760" w:hanging="360"/>
+      </w:pPr>
+    </w:lvl>
+    <w:lvl w:ilvl="8" w:tplc="0409001B" w:tentative="1">
+      <w:start w:val="1"/>
+      <w:numFmt w:val="lowerRoman"/>
+      <w:lvlText w:val="%9."/>
+      <w:lvlJc w:val="right"/>
+      <w:pPr>
+        <w:ind w:left="6480" w:hanging="180"/>
+      </w:pPr>
+    </w:lvl>
+  </w:abstractNum>
+  <w:num w:numId="1">
+    <w:abstractNumId w:val="0"/>
+  </w:num>
+  <w:num w:numId="2">
+    <w:abstractNumId w:val="1"/>
+  </w:num>
+</w:numbering>
 </file>
 
 <file path=word/styles.xml><?xml version="1.0" encoding="utf-8"?>
@@ -1264,6 +2073,27 @@
     <w:name w:val="Normal"/>
     <w:qFormat/>
   </w:style>
+  <w:style w:type="paragraph" w:styleId="Heading1">
+    <w:name w:val="heading 1"/>
+    <w:basedOn w:val="Normal"/>
+    <w:next w:val="Normal"/>
+    <w:link w:val="Heading1Char"/>
+    <w:uiPriority w:val="9"/>
+    <w:qFormat/>
+    <w:rsid w:val="00107CEB"/>
+    <w:pPr>
+      <w:keepNext/>
+      <w:keepLines/>
+      <w:spacing w:before="240" w:after="0"/>
+      <w:outlineLvl w:val="0"/>
+    </w:pPr>
+    <w:rPr>
+      <w:rFonts w:asciiTheme="majorHAnsi" w:eastAsiaTheme="majorEastAsia" w:hAnsiTheme="majorHAnsi" w:cstheme="majorBidi"/>
+      <w:color w:val="2F5496" w:themeColor="accent1" w:themeShade="BF"/>
+      <w:sz w:val="32"/>
+      <w:szCs w:val="32"/>
+    </w:rPr>
+  </w:style>
   <w:style w:type="paragraph" w:styleId="Heading2">
     <w:name w:val="heading 2"/>
     <w:basedOn w:val="Normal"/>
@@ -1439,6 +2269,117 @@
     <w:link w:val="Footer"/>
     <w:uiPriority w:val="99"/>
     <w:rsid w:val="0083381B"/>
+  </w:style>
+  <w:style w:type="paragraph" w:styleId="Title">
+    <w:name w:val="Title"/>
+    <w:basedOn w:val="Normal"/>
+    <w:next w:val="Normal"/>
+    <w:link w:val="TitleChar"/>
+    <w:uiPriority w:val="10"/>
+    <w:qFormat/>
+    <w:rsid w:val="00107CEB"/>
+    <w:pPr>
+      <w:spacing w:after="0" w:line="240" w:lineRule="auto"/>
+      <w:contextualSpacing/>
+    </w:pPr>
+    <w:rPr>
+      <w:rFonts w:asciiTheme="majorHAnsi" w:eastAsiaTheme="majorEastAsia" w:hAnsiTheme="majorHAnsi" w:cstheme="majorBidi"/>
+      <w:spacing w:val="-10"/>
+      <w:kern w:val="28"/>
+      <w:sz w:val="56"/>
+      <w:szCs w:val="56"/>
+    </w:rPr>
+  </w:style>
+  <w:style w:type="character" w:customStyle="1" w:styleId="TitleChar">
+    <w:name w:val="Title Char"/>
+    <w:basedOn w:val="DefaultParagraphFont"/>
+    <w:link w:val="Title"/>
+    <w:uiPriority w:val="10"/>
+    <w:rsid w:val="00107CEB"/>
+    <w:rPr>
+      <w:rFonts w:asciiTheme="majorHAnsi" w:eastAsiaTheme="majorEastAsia" w:hAnsiTheme="majorHAnsi" w:cstheme="majorBidi"/>
+      <w:spacing w:val="-10"/>
+      <w:kern w:val="28"/>
+      <w:sz w:val="56"/>
+      <w:szCs w:val="56"/>
+    </w:rPr>
+  </w:style>
+  <w:style w:type="character" w:customStyle="1" w:styleId="Heading1Char">
+    <w:name w:val="Heading 1 Char"/>
+    <w:basedOn w:val="DefaultParagraphFont"/>
+    <w:link w:val="Heading1"/>
+    <w:uiPriority w:val="9"/>
+    <w:rsid w:val="00107CEB"/>
+    <w:rPr>
+      <w:rFonts w:asciiTheme="majorHAnsi" w:eastAsiaTheme="majorEastAsia" w:hAnsiTheme="majorHAnsi" w:cstheme="majorBidi"/>
+      <w:color w:val="2F5496" w:themeColor="accent1" w:themeShade="BF"/>
+      <w:sz w:val="32"/>
+      <w:szCs w:val="32"/>
+    </w:rPr>
+  </w:style>
+  <w:style w:type="paragraph" w:styleId="ListParagraph">
+    <w:name w:val="List Paragraph"/>
+    <w:basedOn w:val="Normal"/>
+    <w:uiPriority w:val="34"/>
+    <w:qFormat/>
+    <w:rsid w:val="00107CEB"/>
+    <w:pPr>
+      <w:ind w:left="720"/>
+      <w:contextualSpacing/>
+    </w:pPr>
+  </w:style>
+  <w:style w:type="paragraph" w:styleId="BalloonText">
+    <w:name w:val="Balloon Text"/>
+    <w:basedOn w:val="Normal"/>
+    <w:link w:val="BalloonTextChar"/>
+    <w:uiPriority w:val="99"/>
+    <w:semiHidden/>
+    <w:unhideWhenUsed/>
+    <w:rsid w:val="00107CEB"/>
+    <w:pPr>
+      <w:spacing w:after="0" w:line="240" w:lineRule="auto"/>
+    </w:pPr>
+    <w:rPr>
+      <w:rFonts w:ascii="Segoe UI" w:hAnsi="Segoe UI" w:cs="Segoe UI"/>
+      <w:sz w:val="18"/>
+      <w:szCs w:val="18"/>
+    </w:rPr>
+  </w:style>
+  <w:style w:type="character" w:customStyle="1" w:styleId="BalloonTextChar">
+    <w:name w:val="Balloon Text Char"/>
+    <w:basedOn w:val="DefaultParagraphFont"/>
+    <w:link w:val="BalloonText"/>
+    <w:uiPriority w:val="99"/>
+    <w:semiHidden/>
+    <w:rsid w:val="00107CEB"/>
+    <w:rPr>
+      <w:rFonts w:ascii="Segoe UI" w:hAnsi="Segoe UI" w:cs="Segoe UI"/>
+      <w:sz w:val="18"/>
+      <w:szCs w:val="18"/>
+    </w:rPr>
+  </w:style>
+  <w:style w:type="character" w:styleId="Hyperlink">
+    <w:name w:val="Hyperlink"/>
+    <w:basedOn w:val="DefaultParagraphFont"/>
+    <w:uiPriority w:val="99"/>
+    <w:unhideWhenUsed/>
+    <w:rsid w:val="00F825DF"/>
+    <w:rPr>
+      <w:color w:val="0563C1" w:themeColor="hyperlink"/>
+      <w:u w:val="single"/>
+    </w:rPr>
+  </w:style>
+  <w:style w:type="character" w:styleId="UnresolvedMention">
+    <w:name w:val="Unresolved Mention"/>
+    <w:basedOn w:val="DefaultParagraphFont"/>
+    <w:uiPriority w:val="99"/>
+    <w:semiHidden/>
+    <w:unhideWhenUsed/>
+    <w:rsid w:val="00F825DF"/>
+    <w:rPr>
+      <w:color w:val="808080"/>
+      <w:shd w:val="clear" w:color="auto" w:fill="E6E6E6"/>
+    </w:rPr>
   </w:style>
 </w:styles>
 </file>

</xml_diff>